<commit_message>
Update Gewinn-Verlustverteilung Marie und Joey .docx
</commit_message>
<xml_diff>
--- a/GVI & WUB/GVI LF1/Gewinn & Verlustverteilung/Gewinn-Verlustverteilung Marie und Joey .docx
+++ b/GVI & WUB/GVI LF1/Gewinn & Verlustverteilung/Gewinn-Verlustverteilung Marie und Joey .docx
@@ -72,23 +72,7 @@
           <w:rFonts w:ascii="Segoe UI" w:hAnsi="Segoe UI" w:cs="Segoe UI"/>
           <w:color w:val="222222"/>
         </w:rPr>
-        <w:t xml:space="preserve">und Marie beide ihren festgelegten Beitrag zur Gründung beisteuern und es keine </w:t>
-      </w:r>
-      <w:proofErr w:type="spellStart"/>
-      <w:r>
-        <w:rPr>
-          <w:rFonts w:ascii="Segoe UI" w:hAnsi="Segoe UI" w:cs="Segoe UI"/>
-          <w:color w:val="222222"/>
-        </w:rPr>
-        <w:t>disquotale</w:t>
-      </w:r>
-      <w:proofErr w:type="spellEnd"/>
-      <w:r>
-        <w:rPr>
-          <w:rFonts w:ascii="Segoe UI" w:hAnsi="Segoe UI" w:cs="Segoe UI"/>
-          <w:color w:val="222222"/>
-        </w:rPr>
-        <w:t xml:space="preserve"> Gewinnverteilung geben wird. Optimistisch prognostiziert Marie für das Jahr 2023 einen Gewinn von 34.000 €. Beide sind von der Prognose überwältigt. Marie will es jetzt aber genau wissen. Wie viel würde </w:t>
+        <w:t xml:space="preserve">und Marie beide ihren festgelegten Beitrag zur Gründung beisteuern und es keine disquotale Gewinnverteilung geben wird. Optimistisch prognostiziert Marie für das Jahr 2023 einen Gewinn von 34.000 €. Beide sind von der Prognose überwältigt. Marie will es jetzt aber genau wissen. Wie viel würde </w:t>
       </w:r>
       <w:r>
         <w:rPr>
@@ -155,10 +139,10 @@
           <w:noProof/>
         </w:rPr>
         <w:drawing>
-          <wp:inline distT="0" distB="0" distL="0" distR="0" wp14:anchorId="2B9D672C" wp14:editId="680151D7">
-            <wp:extent cx="5760720" cy="3956050"/>
-            <wp:effectExtent l="0" t="0" r="0" b="6350"/>
-            <wp:docPr id="3" name="Grafik 3"/>
+          <wp:inline distT="0" distB="0" distL="0" distR="0" wp14:anchorId="5F73C133" wp14:editId="01363AC4">
+            <wp:extent cx="5170170" cy="4305300"/>
+            <wp:effectExtent l="0" t="0" r="0" b="0"/>
+            <wp:docPr id="1057045033" name="Grafik 1"/>
             <wp:cNvGraphicFramePr>
               <a:graphicFrameLocks xmlns:a="http://schemas.openxmlformats.org/drawingml/2006/main" noChangeAspect="1"/>
             </wp:cNvGraphicFramePr>
@@ -166,23 +150,36 @@
               <a:graphicData uri="http://schemas.openxmlformats.org/drawingml/2006/picture">
                 <pic:pic xmlns:pic="http://schemas.openxmlformats.org/drawingml/2006/picture">
                   <pic:nvPicPr>
-                    <pic:cNvPr id="1" name=""/>
-                    <pic:cNvPicPr/>
+                    <pic:cNvPr id="0" name="Picture 1"/>
+                    <pic:cNvPicPr>
+                      <a:picLocks noChangeAspect="1" noChangeArrowheads="1"/>
+                    </pic:cNvPicPr>
                   </pic:nvPicPr>
                   <pic:blipFill>
-                    <a:blip r:embed="rId7"/>
+                    <a:blip r:embed="rId7" cstate="print">
+                      <a:extLst>
+                        <a:ext uri="{28A0092B-C50C-407E-A947-70E740481C1C}">
+                          <a14:useLocalDpi xmlns:a14="http://schemas.microsoft.com/office/drawing/2010/main" val="0"/>
+                        </a:ext>
+                      </a:extLst>
+                    </a:blip>
+                    <a:srcRect/>
                     <a:stretch>
                       <a:fillRect/>
                     </a:stretch>
                   </pic:blipFill>
-                  <pic:spPr>
+                  <pic:spPr bwMode="auto">
                     <a:xfrm>
                       <a:off x="0" y="0"/>
-                      <a:ext cx="5760720" cy="3956050"/>
+                      <a:ext cx="5170170" cy="4305300"/>
                     </a:xfrm>
                     <a:prstGeom prst="rect">
                       <a:avLst/>
                     </a:prstGeom>
+                    <a:noFill/>
+                    <a:ln>
+                      <a:noFill/>
+                    </a:ln>
                   </pic:spPr>
                 </pic:pic>
               </a:graphicData>

</xml_diff>